<commit_message>
update cohort and troyFunction
</commit_message>
<xml_diff>
--- a/documents/TROY_Protocol_v0.4.docx
+++ b/documents/TROY_Protocol_v0.4.docx
@@ -49,37 +49,7 @@
           <w:i/>
           <w:iCs/>
         </w:rPr>
-        <w:t>Trials Replication through Observational stud</w:t>
-      </w:r>
-      <w:r>
-        <w:rPr>
-          <w:rFonts w:asciiTheme="minorHAnsi" w:hAnsiTheme="minorHAnsi" w:cstheme="minorHAnsi"/>
-          <w:b/>
-          <w:bCs/>
-          <w:i/>
-          <w:iCs/>
-        </w:rPr>
-        <w:t xml:space="preserve">y </w:t>
-      </w:r>
-      <w:r>
-        <w:rPr>
-          <w:rFonts w:asciiTheme="minorHAnsi" w:hAnsiTheme="minorHAnsi" w:cstheme="minorHAnsi"/>
-          <w:b/>
-          <w:bCs/>
-          <w:i/>
-          <w:iCs/>
-        </w:rPr>
-        <w:t>by</w:t>
-      </w:r>
-      <w:r>
-        <w:rPr>
-          <w:rFonts w:asciiTheme="minorHAnsi" w:hAnsiTheme="minorHAnsi" w:cstheme="minorHAnsi"/>
-          <w:b/>
-          <w:bCs/>
-          <w:i/>
-          <w:iCs/>
-        </w:rPr>
-        <w:t xml:space="preserve"> Yonsei</w:t>
+        <w:t>Trials Replication through Observational study across OHDSI</w:t>
       </w:r>
       <w:r>
         <w:rPr>
@@ -7198,7 +7168,19 @@
         <w:rPr>
           <w:rFonts w:cstheme="minorHAnsi"/>
         </w:rPr>
-        <w:t xml:space="preserve"> ‘Trials Replication through Observational study by Yonsei (TROY)’</w:t>
+        <w:t xml:space="preserve"> ‘</w:t>
+      </w:r>
+      <w:r>
+        <w:rPr>
+          <w:rFonts w:cstheme="minorHAnsi"/>
+        </w:rPr>
+        <w:t>Trials Replication through Observational study across OHDSI</w:t>
+      </w:r>
+      <w:r>
+        <w:rPr>
+          <w:rFonts w:cstheme="minorHAnsi"/>
+        </w:rPr>
+        <w:t xml:space="preserve"> (TROY)’</w:t>
       </w:r>
       <w:r>
         <w:rPr>
@@ -23997,13 +23979,7 @@
         <w:t xml:space="preserve">Exposures: </w:t>
       </w:r>
       <w:r>
-        <w:t>apixaban</w:t>
-      </w:r>
-      <w:r>
-        <w:t xml:space="preserve"> (</w:t>
-      </w:r>
-      <w:r>
-        <w:t>ARISTOTLE</w:t>
+        <w:t>apixaban (ARISTOTLE</w:t>
       </w:r>
       <w:r>
         <w:rPr>
@@ -24185,25 +24161,10 @@
         <w:t>, detailed rules can be found at the following link</w:t>
       </w:r>
       <w:r>
-        <w:t>:</w:t>
-      </w:r>
-      <w:r>
-        <w:t xml:space="preserve"> </w:t>
-      </w:r>
-      <w:r>
-        <w:t>https://atl</w:t>
-      </w:r>
-      <w:r>
-        <w:t>a</w:t>
-      </w:r>
-      <w:r>
-        <w:t>s-demo.ohdsi.org/#/cohortde</w:t>
-      </w:r>
-      <w:r>
-        <w:t>f</w:t>
-      </w:r>
-      <w:r>
-        <w:t>inition/178341</w:t>
+        <w:t xml:space="preserve">: </w:t>
+      </w:r>
+      <w:r>
+        <w:t>https://atlas-demo.ohdsi.org/#/cohortdefinition/178341</w:t>
       </w:r>
       <w:r>
         <w:t>2</w:t>
@@ -24217,10 +24178,7 @@
         <w:t xml:space="preserve">Exposures: </w:t>
       </w:r>
       <w:r>
-        <w:t>warfarin</w:t>
-      </w:r>
-      <w:r>
-        <w:t xml:space="preserve"> (ARISTOTLE</w:t>
+        <w:t>warfarin (ARISTOTLE</w:t>
       </w:r>
       <w:r>
         <w:rPr>
@@ -43806,19 +43764,6 @@
 </file>
 
 <file path=customXml/item2.xml><?xml version="1.0" encoding="utf-8"?>
-<b:Sources xmlns:b="http://schemas.openxmlformats.org/officeDocument/2006/bibliography" xmlns="http://schemas.openxmlformats.org/officeDocument/2006/bibliography" SelectedStyle="\APASixthEditionOfficeOnline.xsl" StyleName="APA" Version="6"/>
-</file>
-
-<file path=customXml/item3.xml><?xml version="1.0" encoding="utf-8"?>
-<?mso-contentType ?>
-<FormTemplates xmlns="http://schemas.microsoft.com/sharepoint/v3/contenttype/forms">
-  <Display>DocumentLibraryForm</Display>
-  <Edit>DocumentLibraryForm</Edit>
-  <New>DocumentLibraryForm</New>
-</FormTemplates>
-</file>
-
-<file path=customXml/item4.xml><?xml version="1.0" encoding="utf-8"?>
 <ct:contentTypeSchema xmlns:ct="http://schemas.microsoft.com/office/2006/metadata/contentType" xmlns:ma="http://schemas.microsoft.com/office/2006/metadata/properties/metaAttributes" ct:_="" ma:_="" ma:contentTypeName="문서" ma:contentTypeID="0x010100D4AAF70D5E4D4C479F7303545DE58E53" ma:contentTypeVersion="16" ma:contentTypeDescription="새 문서를 만듭니다." ma:contentTypeScope="" ma:versionID="3abb9e17cee98f728fa75a8d264a7a12">
   <xsd:schema xmlns:xsd="http://www.w3.org/2001/XMLSchema" xmlns:xs="http://www.w3.org/2001/XMLSchema" xmlns:p="http://schemas.microsoft.com/office/2006/metadata/properties" xmlns:ns2="8f5cb02d-48f2-4eb4-968b-c7396f7ae9d3" xmlns:ns3="8548a873-0cd4-4193-b3a1-901798e80be5" targetNamespace="http://schemas.microsoft.com/office/2006/metadata/properties" ma:root="true" ma:fieldsID="fd4ae196ac089af9ce40ff3b38178da9" ns2:_="" ns3:_="">
     <xsd:import namespace="8f5cb02d-48f2-4eb4-968b-c7396f7ae9d3"/>
@@ -44061,6 +44006,19 @@
 </ct:contentTypeSchema>
 </file>
 
+<file path=customXml/item3.xml><?xml version="1.0" encoding="utf-8"?>
+<?mso-contentType ?>
+<FormTemplates xmlns="http://schemas.microsoft.com/sharepoint/v3/contenttype/forms">
+  <Display>DocumentLibraryForm</Display>
+  <Edit>DocumentLibraryForm</Edit>
+  <New>DocumentLibraryForm</New>
+</FormTemplates>
+</file>
+
+<file path=customXml/item4.xml><?xml version="1.0" encoding="utf-8"?>
+<b:Sources xmlns:b="http://schemas.openxmlformats.org/officeDocument/2006/bibliography" xmlns="http://schemas.openxmlformats.org/officeDocument/2006/bibliography" SelectedStyle="\APASixthEditionOfficeOnline.xsl" StyleName="APA" Version="6"/>
+</file>
+
 <file path=customXml/itemProps1.xml><?xml version="1.0" encoding="utf-8"?>
 <ds:datastoreItem xmlns:ds="http://schemas.openxmlformats.org/officeDocument/2006/customXml" ds:itemID="{701D9563-620B-436A-9699-B5B3999D5AA4}">
   <ds:schemaRefs>
@@ -44073,22 +44031,6 @@
 </file>
 
 <file path=customXml/itemProps2.xml><?xml version="1.0" encoding="utf-8"?>
-<ds:datastoreItem xmlns:ds="http://schemas.openxmlformats.org/officeDocument/2006/customXml" ds:itemID="{92378D5C-70BE-4BDB-A580-43C873CE71BB}">
-  <ds:schemaRefs>
-    <ds:schemaRef ds:uri="http://schemas.openxmlformats.org/officeDocument/2006/bibliography"/>
-  </ds:schemaRefs>
-</ds:datastoreItem>
-</file>
-
-<file path=customXml/itemProps3.xml><?xml version="1.0" encoding="utf-8"?>
-<ds:datastoreItem xmlns:ds="http://schemas.openxmlformats.org/officeDocument/2006/customXml" ds:itemID="{7583E014-A70E-4664-BE50-7950D342A75F}">
-  <ds:schemaRefs>
-    <ds:schemaRef ds:uri="http://schemas.microsoft.com/sharepoint/v3/contenttype/forms"/>
-  </ds:schemaRefs>
-</ds:datastoreItem>
-</file>
-
-<file path=customXml/itemProps4.xml><?xml version="1.0" encoding="utf-8"?>
 <ds:datastoreItem xmlns:ds="http://schemas.openxmlformats.org/officeDocument/2006/customXml" ds:itemID="{91B1F0A1-4C1E-42B1-8E0A-DFD2216EB9FA}">
   <ds:schemaRefs>
     <ds:schemaRef ds:uri="http://schemas.microsoft.com/office/2006/metadata/contentType"/>
@@ -44105,4 +44047,20 @@
     <ds:schemaRef ds:uri="http://schemas.microsoft.com/internal/obd"/>
   </ds:schemaRefs>
 </ds:datastoreItem>
+</file>
+
+<file path=customXml/itemProps3.xml><?xml version="1.0" encoding="utf-8"?>
+<ds:datastoreItem xmlns:ds="http://schemas.openxmlformats.org/officeDocument/2006/customXml" ds:itemID="{7583E014-A70E-4664-BE50-7950D342A75F}">
+  <ds:schemaRefs>
+    <ds:schemaRef ds:uri="http://schemas.microsoft.com/sharepoint/v3/contenttype/forms"/>
+  </ds:schemaRefs>
+</ds:datastoreItem>
+</file>
+
+<file path=customXml/itemProps4.xml><?xml version="1.0" encoding="utf-8"?>
+<ds:datastoreItem xmlns:ds="http://schemas.openxmlformats.org/officeDocument/2006/customXml" ds:itemID="{92378D5C-70BE-4BDB-A580-43C873CE71BB}">
+  <ds:schemaRefs>
+    <ds:schemaRef ds:uri="http://schemas.openxmlformats.org/officeDocument/2006/bibliography"/>
+  </ds:schemaRefs>
+</ds:datastoreItem>
 </file>
</xml_diff>